<commit_message>
restriccion fecha mas sec sernac
</commit_message>
<xml_diff>
--- a/templates/atencion_emergencia_halu.docx
+++ b/templates/atencion_emergencia_halu.docx
@@ -11,13 +11,23 @@
           <w:szCs w:val="20"/>
         </w:rPr>
       </w:pPr>
-      <w:r>
-        <w:rPr>
-          <w:rFonts w:ascii="Arial" w:hAnsi="Arial" w:cs="Arial"/>
-          <w:sz w:val="20"/>
-          <w:szCs w:val="20"/>
-        </w:rPr>
-        <w:t>Valparaiso, 16 de diciembre de [202X]</w:t>
+      <w:proofErr w:type="spellStart"/>
+      <w:r>
+        <w:rPr>
+          <w:rFonts w:ascii="Arial" w:hAnsi="Arial" w:cs="Arial"/>
+          <w:sz w:val="20"/>
+          <w:szCs w:val="20"/>
+        </w:rPr>
+        <w:t>Valparaiso</w:t>
+      </w:r>
+      <w:proofErr w:type="spellEnd"/>
+      <w:r>
+        <w:rPr>
+          <w:rFonts w:ascii="Arial" w:hAnsi="Arial" w:cs="Arial"/>
+          <w:sz w:val="20"/>
+          <w:szCs w:val="20"/>
+        </w:rPr>
+        <w:t>, 16 de diciembre de [202X]</w:t>
       </w:r>
     </w:p>
     <w:p>
@@ -171,6 +181,7 @@
           <w:szCs w:val="20"/>
         </w:rPr>
       </w:pPr>
+      <w:proofErr w:type="spellStart"/>
       <w:r>
         <w:rPr>
           <w:rFonts w:ascii="Arial" w:hAnsi="Arial" w:cs="Arial"/>
@@ -181,6 +192,7 @@
         </w:rPr>
         <w:t>Valparaiso</w:t>
       </w:r>
+      <w:proofErr w:type="spellEnd"/>
     </w:p>
     <w:p>
       <w:pPr>
@@ -231,24 +243,6 @@
         <w:jc w:val="right"/>
         <w:rPr>
           <w:rFonts w:ascii="Arial" w:hAnsi="Arial" w:cs="Arial"/>
-          <w:sz w:val="20"/>
-          <w:szCs w:val="20"/>
-        </w:rPr>
-      </w:pPr>
-      <w:r>
-        <w:rPr>
-          <w:rFonts w:ascii="Arial" w:hAnsi="Arial" w:cs="Arial"/>
-          <w:sz w:val="20"/>
-          <w:szCs w:val="20"/>
-        </w:rPr>
-        <w:t>Ref.: Reclamo N° 15965848</w:t>
-      </w:r>
-    </w:p>
-    <w:p>
-      <w:pPr>
-        <w:jc w:val="right"/>
-        <w:rPr>
-          <w:rFonts w:ascii="Arial" w:hAnsi="Arial" w:cs="Arial"/>
           <w:b/>
           <w:bCs/>
           <w:sz w:val="20"/>
@@ -256,6 +250,32 @@
           <w:lang w:val="pt-BR"/>
         </w:rPr>
       </w:pPr>
+      <w:r>
+        <w:rPr>
+          <w:rFonts w:ascii="Arial" w:hAnsi="Arial" w:cs="Arial"/>
+          <w:sz w:val="20"/>
+          <w:szCs w:val="20"/>
+        </w:rPr>
+        <w:t xml:space="preserve">Ref.: Reclamo </w:t>
+      </w:r>
+      <w:proofErr w:type="spellStart"/>
+      <w:r>
+        <w:rPr>
+          <w:rFonts w:ascii="Arial" w:hAnsi="Arial" w:cs="Arial"/>
+          <w:sz w:val="20"/>
+          <w:szCs w:val="20"/>
+        </w:rPr>
+        <w:t>N°</w:t>
+      </w:r>
+      <w:proofErr w:type="spellEnd"/>
+      <w:r>
+        <w:rPr>
+          <w:rFonts w:ascii="Arial" w:hAnsi="Arial" w:cs="Arial"/>
+          <w:sz w:val="20"/>
+          <w:szCs w:val="20"/>
+        </w:rPr>
+        <w:t xml:space="preserve"> XXXXXXX</w:t>
+      </w:r>
     </w:p>
     <w:p>
       <w:pPr>
@@ -428,6 +448,7 @@
         </w:rPr>
         <w:t>(</w:t>
       </w:r>
+      <w:proofErr w:type="spellStart"/>
       <w:r>
         <w:rPr>
           <w:rFonts w:ascii="Arial" w:hAnsi="Arial" w:cs="Arial"/>
@@ -435,8 +456,9 @@
           <w:szCs w:val="20"/>
           <w:highlight w:val="yellow"/>
         </w:rPr>
-        <w:t xml:space="preserve">Ej: nuestra </w:t>
-      </w:r>
+        <w:t>Ej</w:t>
+      </w:r>
+      <w:proofErr w:type="spellEnd"/>
       <w:r>
         <w:rPr>
           <w:rFonts w:ascii="Arial" w:hAnsi="Arial" w:cs="Arial"/>
@@ -444,6 +466,15 @@
           <w:szCs w:val="20"/>
           <w:highlight w:val="yellow"/>
         </w:rPr>
+        <w:t xml:space="preserve">: nuestra </w:t>
+      </w:r>
+      <w:r>
+        <w:rPr>
+          <w:rFonts w:ascii="Arial" w:hAnsi="Arial" w:cs="Arial"/>
+          <w:sz w:val="20"/>
+          <w:szCs w:val="20"/>
+          <w:highlight w:val="yellow"/>
+        </w:rPr>
         <w:t>O</w:t>
       </w:r>
       <w:r>
@@ -588,7 +619,27 @@
           <w:szCs w:val="20"/>
           <w:highlight w:val="yellow"/>
         </w:rPr>
-        <w:t xml:space="preserve"> Call Center </w:t>
+        <w:t xml:space="preserve"> </w:t>
+      </w:r>
+      <w:proofErr w:type="spellStart"/>
+      <w:r>
+        <w:rPr>
+          <w:rFonts w:ascii="Arial" w:hAnsi="Arial" w:cs="Arial"/>
+          <w:sz w:val="20"/>
+          <w:szCs w:val="20"/>
+          <w:highlight w:val="yellow"/>
+        </w:rPr>
+        <w:t>Call</w:t>
+      </w:r>
+      <w:proofErr w:type="spellEnd"/>
+      <w:r>
+        <w:rPr>
+          <w:rFonts w:ascii="Arial" w:hAnsi="Arial" w:cs="Arial"/>
+          <w:sz w:val="20"/>
+          <w:szCs w:val="20"/>
+          <w:highlight w:val="yellow"/>
+        </w:rPr>
+        <w:t xml:space="preserve"> Center </w:t>
       </w:r>
       <w:r>
         <w:rPr>
@@ -770,14 +821,16 @@
           <w:rFonts w:ascii="Arial" w:hAnsi="Arial" w:cs="Arial"/>
           <w:sz w:val="20"/>
           <w:szCs w:val="20"/>
-        </w:rPr>
-        <w:t>Mariana Lidia Espinoza Osorio</w:t>
-      </w:r>
-      <w:r>
-        <w:rPr>
-          <w:rFonts w:ascii="Arial" w:hAnsi="Arial" w:cs="Arial"/>
-          <w:sz w:val="20"/>
-          <w:szCs w:val="20"/>
+          <w:lang w:val="es-ES"/>
+        </w:rPr>
+        <w:t>el(a) Sr(a). XXXXXX XXXXXX</w:t>
+      </w:r>
+      <w:r>
+        <w:rPr>
+          <w:rFonts w:ascii="Arial" w:hAnsi="Arial" w:cs="Arial"/>
+          <w:sz w:val="20"/>
+          <w:szCs w:val="20"/>
+          <w:lang w:val="es-ES"/>
         </w:rPr>
         <w:t>]</w:t>
       </w:r>
@@ -1091,8 +1144,18 @@
           <w:sz w:val="20"/>
           <w:szCs w:val="20"/>
         </w:rPr>
-        <w:t>facturado en la boleta N°</w:t>
-      </w:r>
+        <w:t xml:space="preserve">facturado en la boleta </w:t>
+      </w:r>
+      <w:proofErr w:type="spellStart"/>
+      <w:r>
+        <w:rPr>
+          <w:rFonts w:ascii="Arial" w:hAnsi="Arial" w:cs="Arial"/>
+          <w:sz w:val="20"/>
+          <w:szCs w:val="20"/>
+        </w:rPr>
+        <w:t>N°</w:t>
+      </w:r>
+      <w:proofErr w:type="spellEnd"/>
       <w:r>
         <w:rPr>
           <w:rFonts w:ascii="Arial" w:hAnsi="Arial" w:cs="Arial"/>
@@ -1219,8 +1282,18 @@
           <w:sz w:val="20"/>
           <w:szCs w:val="20"/>
         </w:rPr>
-        <w:t>, mediante la nota de crédito N°</w:t>
-      </w:r>
+        <w:t xml:space="preserve">, mediante la nota de crédito </w:t>
+      </w:r>
+      <w:proofErr w:type="spellStart"/>
+      <w:r>
+        <w:rPr>
+          <w:rFonts w:ascii="Arial" w:hAnsi="Arial" w:cs="Arial"/>
+          <w:sz w:val="20"/>
+          <w:szCs w:val="20"/>
+        </w:rPr>
+        <w:t>N°</w:t>
+      </w:r>
+      <w:proofErr w:type="spellEnd"/>
       <w:r>
         <w:rPr>
           <w:rFonts w:ascii="Arial" w:hAnsi="Arial" w:cs="Arial"/>
@@ -2115,6 +2188,7 @@
         <w:lang w:val="en-US"/>
       </w:rPr>
     </w:pPr>
+    <w:proofErr w:type="spellStart"/>
     <w:r>
       <w:rPr>
         <w:rFonts w:ascii="Arial" w:hAnsi="Arial" w:cs="Arial"/>
@@ -2125,7 +2199,20 @@
         <w:szCs w:val="18"/>
         <w:lang w:val="en-US"/>
       </w:rPr>
-      <w:t>Fono Cliente:</w:t>
+      <w:t>Fono</w:t>
+    </w:r>
+    <w:proofErr w:type="spellEnd"/>
+    <w:r>
+      <w:rPr>
+        <w:rFonts w:ascii="Arial" w:hAnsi="Arial" w:cs="Arial"/>
+        <w:b/>
+        <w:bCs/>
+        <w:color w:val="323E4F"/>
+        <w:sz w:val="18"/>
+        <w:szCs w:val="18"/>
+        <w:lang w:val="en-US"/>
+      </w:rPr>
+      <w:t xml:space="preserve"> Cliente:</w:t>
     </w:r>
     <w:r>
       <w:rPr>
@@ -4022,12 +4109,6 @@
 </file>
 
 <file path=customXml/item2.xml><?xml version="1.0" encoding="utf-8"?>
-<p:properties xmlns:p="http://schemas.microsoft.com/office/2006/metadata/properties" xmlns:xsi="http://www.w3.org/2001/XMLSchema-instance" xmlns:pc="http://schemas.microsoft.com/office/infopath/2007/PartnerControls">
-  <documentManagement/>
-</p:properties>
-</file>
-
-<file path=customXml/item3.xml><?xml version="1.0" encoding="utf-8"?>
 <ct:contentTypeSchema xmlns:ct="http://schemas.microsoft.com/office/2006/metadata/contentType" xmlns:ma="http://schemas.microsoft.com/office/2006/metadata/properties/metaAttributes" ct:_="" ma:_="" ma:contentTypeName="Documento" ma:contentTypeID="0x010100CB42A0BCE7660442BC5339B8A63239B2" ma:contentTypeVersion="4" ma:contentTypeDescription="Crear nuevo documento." ma:contentTypeScope="" ma:versionID="891f5ad6069db225cefb41d5bd916c26">
   <xsd:schema xmlns:xsd="http://www.w3.org/2001/XMLSchema" xmlns:xs="http://www.w3.org/2001/XMLSchema" xmlns:p="http://schemas.microsoft.com/office/2006/metadata/properties" xmlns:ns2="af5c027b-0f6e-48c8-b667-a096c94c103b" targetNamespace="http://schemas.microsoft.com/office/2006/metadata/properties" ma:root="true" ma:fieldsID="4bd4ae4732e3c8f1480b76216c590fb3" ns2:_="">
     <xsd:import namespace="af5c027b-0f6e-48c8-b667-a096c94c103b"/>
@@ -4171,6 +4252,12 @@
 </ct:contentTypeSchema>
 </file>
 
+<file path=customXml/item3.xml><?xml version="1.0" encoding="utf-8"?>
+<p:properties xmlns:p="http://schemas.microsoft.com/office/2006/metadata/properties" xmlns:xsi="http://www.w3.org/2001/XMLSchema-instance" xmlns:pc="http://schemas.microsoft.com/office/infopath/2007/PartnerControls">
+  <documentManagement/>
+</p:properties>
+</file>
+
 <file path=customXml/itemProps1.xml><?xml version="1.0" encoding="utf-8"?>
 <ds:datastoreItem xmlns:ds="http://schemas.openxmlformats.org/officeDocument/2006/customXml" ds:itemID="{7F0B0E20-45F1-40ED-9BA4-9EAD64A22E70}">
   <ds:schemaRefs>
@@ -4180,15 +4267,6 @@
 </file>
 
 <file path=customXml/itemProps2.xml><?xml version="1.0" encoding="utf-8"?>
-<ds:datastoreItem xmlns:ds="http://schemas.openxmlformats.org/officeDocument/2006/customXml" ds:itemID="{6872056A-A91A-400F-9E95-89F4C63547F9}">
-  <ds:schemaRefs>
-    <ds:schemaRef ds:uri="http://schemas.microsoft.com/office/2006/metadata/properties"/>
-    <ds:schemaRef ds:uri="http://schemas.microsoft.com/office/infopath/2007/PartnerControls"/>
-  </ds:schemaRefs>
-</ds:datastoreItem>
-</file>
-
-<file path=customXml/itemProps3.xml><?xml version="1.0" encoding="utf-8"?>
 <ds:datastoreItem xmlns:ds="http://schemas.openxmlformats.org/officeDocument/2006/customXml" ds:itemID="{48AD5203-4903-4D95-BDC6-DBD1C6522716}">
   <ds:schemaRefs>
     <ds:schemaRef ds:uri="http://schemas.microsoft.com/office/2006/metadata/contentType"/>
@@ -4204,4 +4282,13 @@
     <ds:schemaRef ds:uri="http://schemas.microsoft.com/internal/obd"/>
   </ds:schemaRefs>
 </ds:datastoreItem>
+</file>
+
+<file path=customXml/itemProps3.xml><?xml version="1.0" encoding="utf-8"?>
+<ds:datastoreItem xmlns:ds="http://schemas.openxmlformats.org/officeDocument/2006/customXml" ds:itemID="{6872056A-A91A-400F-9E95-89F4C63547F9}">
+  <ds:schemaRefs>
+    <ds:schemaRef ds:uri="http://schemas.microsoft.com/office/2006/metadata/properties"/>
+    <ds:schemaRef ds:uri="http://schemas.microsoft.com/office/infopath/2007/PartnerControls"/>
+  </ds:schemaRefs>
+</ds:datastoreItem>
 </file>
</xml_diff>